<commit_message>
ajout de l'upload d'images
</commit_message>
<xml_diff>
--- a/TpCoinCoin.docx
+++ b/TpCoinCoin.docx
@@ -34,34 +34,431 @@
         <w:pStyle w:val="Titre2"/>
       </w:pPr>
       <w:r>
-        <w:t>Rôles</w:t>
+        <w:t>Sécurité (restrictions des accès)</w:t>
       </w:r>
     </w:p>
     <w:p/>
     <w:p>
       <w:pPr>
+        <w:ind w:firstLine="708"/>
+        <w:jc w:val="both"/>
+      </w:pPr>
+      <w:r>
+        <w:t>Comme demandé dans le cahier des charges, seuls les comptes utilisateurs ayant pour rôle ADMIN ou MODERATOR ont un accès à la gestion des utilisateurs et à la gestion des annonces dans la partie backend du site. Ainsi, les comptes utilisateurs ayant pour rôle USER n’ont accès à aucun contrôleur dans le backend</w:t>
+      </w:r>
+      <w:r>
+        <w:t xml:space="preserve"> à savoir : </w:t>
+      </w:r>
+      <w:r>
+        <w:t>UserController</w:t>
+      </w:r>
+      <w:r>
+        <w:t>, SaleAdController et IllustrationController</w:t>
+      </w:r>
+      <w:r>
+        <w:t>.</w:t>
+      </w:r>
+    </w:p>
+    <w:p>
+      <w:pPr>
+        <w:ind w:firstLine="708"/>
+        <w:jc w:val="both"/>
+      </w:pPr>
+    </w:p>
+    <w:p>
+      <w:pPr>
         <w:pStyle w:val="Titre2"/>
       </w:pPr>
       <w:r>
-        <w:t>Sécurité (restrictions des accès)</w:t>
+        <w:t>Interface</w:t>
+      </w:r>
+      <w:r>
+        <w:t>s</w:t>
       </w:r>
     </w:p>
     <w:p/>
     <w:p>
       <w:pPr>
-        <w:pStyle w:val="Titre2"/>
-      </w:pPr>
-      <w:r>
-        <w:t>Interface de l’index</w:t>
+        <w:pStyle w:val="Titre3"/>
+      </w:pPr>
+      <w:r>
+        <w:t>L’index</w:t>
+      </w:r>
+      <w:r>
+        <w:t>/menu principal</w:t>
       </w:r>
     </w:p>
     <w:p/>
     <w:p>
       <w:pPr>
-        <w:pStyle w:val="Titre2"/>
-      </w:pPr>
-      <w:r>
-        <w:t>Nos échecs</w:t>
+        <w:ind w:firstLine="708"/>
+        <w:jc w:val="both"/>
+      </w:pPr>
+      <w:r>
+        <w:t>Concernant l’interface</w:t>
+      </w:r>
+      <w:r>
+        <w:t xml:space="preserve"> de l’index, nous avons décidé de mettre en place une barre de menu comprenant un lien vers la gestion des utilisateurs, un lien vers la gestion des annonces, un bouton de retour à la page principale ainsi qu’un bouton de connexion nommé « Profil ». Lorsqu’un utilisateur s’identifie, le bouton prend le nom de l’utilisateur authentifié.  </w:t>
+      </w:r>
+    </w:p>
+    <w:p>
+      <w:pPr>
+        <w:pStyle w:val="Titre3"/>
+      </w:pPr>
+      <w:r>
+        <w:t>La gestion des utilisateurs</w:t>
+      </w:r>
+    </w:p>
+    <w:p/>
+    <w:p>
+      <w:pPr>
+        <w:pStyle w:val="Titre4"/>
+      </w:pPr>
+      <w:r>
+        <w:t>Index</w:t>
+      </w:r>
+    </w:p>
+    <w:p/>
+    <w:p>
+      <w:pPr>
+        <w:pStyle w:val="Paragraphedeliste"/>
+        <w:numPr>
+          <w:ilvl w:val="0"/>
+          <w:numId w:val="3"/>
+        </w:numPr>
+        <w:jc w:val="both"/>
+      </w:pPr>
+      <w:r>
+        <w:t>Le design du tableau présentant la liste des utilisateurs a été amélioré.</w:t>
+      </w:r>
+    </w:p>
+    <w:p>
+      <w:pPr>
+        <w:pStyle w:val="Paragraphedeliste"/>
+        <w:numPr>
+          <w:ilvl w:val="0"/>
+          <w:numId w:val="3"/>
+        </w:numPr>
+        <w:jc w:val="both"/>
+      </w:pPr>
+      <w:r>
+        <w:t>Les</w:t>
+      </w:r>
+      <w:r>
+        <w:t xml:space="preserve"> </w:t>
+      </w:r>
+      <w:r>
+        <w:t>mots de passe des utilisateurs n’apparaissent plus dans ce tableau</w:t>
+      </w:r>
+    </w:p>
+    <w:p>
+      <w:pPr>
+        <w:pStyle w:val="Titre4"/>
+        <w:jc w:val="both"/>
+      </w:pPr>
+      <w:r>
+        <w:t>Add</w:t>
+      </w:r>
+    </w:p>
+    <w:p>
+      <w:pPr>
+        <w:jc w:val="both"/>
+      </w:pPr>
+    </w:p>
+    <w:p>
+      <w:pPr>
+        <w:pStyle w:val="Paragraphedeliste"/>
+        <w:numPr>
+          <w:ilvl w:val="0"/>
+          <w:numId w:val="3"/>
+        </w:numPr>
+        <w:jc w:val="both"/>
+      </w:pPr>
+      <w:r>
+        <w:t>Nous avons limité le formulaire d’ajout d’un utilisateur à trois champs : Rôle, Identifiant et Mot de passe</w:t>
+      </w:r>
+    </w:p>
+    <w:p>
+      <w:pPr>
+        <w:pStyle w:val="Titre4"/>
+      </w:pPr>
+      <w:r>
+        <w:t>Edit</w:t>
+      </w:r>
+    </w:p>
+    <w:p/>
+    <w:p>
+      <w:pPr>
+        <w:pStyle w:val="Paragraphedeliste"/>
+        <w:numPr>
+          <w:ilvl w:val="0"/>
+          <w:numId w:val="3"/>
+        </w:numPr>
+        <w:jc w:val="both"/>
+      </w:pPr>
+      <w:r>
+        <w:t>L</w:t>
+      </w:r>
+      <w:r>
+        <w:t>e formulaire d’ajout d</w:t>
+      </w:r>
+      <w:r>
+        <w:t>e modification d’un</w:t>
+      </w:r>
+      <w:r>
+        <w:t xml:space="preserve"> utilisateur</w:t>
+      </w:r>
+      <w:r>
+        <w:t xml:space="preserve"> existant</w:t>
+      </w:r>
+      <w:r>
+        <w:t xml:space="preserve"> </w:t>
+      </w:r>
+      <w:r>
+        <w:t>possède 8 champs</w:t>
+      </w:r>
+      <w:r>
+        <w:t xml:space="preserve"> : </w:t>
+      </w:r>
+    </w:p>
+    <w:p>
+      <w:pPr>
+        <w:pStyle w:val="Paragraphedeliste"/>
+        <w:numPr>
+          <w:ilvl w:val="1"/>
+          <w:numId w:val="3"/>
+        </w:numPr>
+        <w:jc w:val="both"/>
+      </w:pPr>
+      <w:r>
+        <w:t>Rôle, Identifiant</w:t>
+      </w:r>
+      <w:r>
+        <w:t xml:space="preserve">, </w:t>
+      </w:r>
+      <w:r>
+        <w:t>Mot de pass</w:t>
+      </w:r>
+      <w:r>
+        <w:t>e comme dans le formulaire d’ajout</w:t>
+      </w:r>
+    </w:p>
+    <w:p>
+      <w:pPr>
+        <w:pStyle w:val="Paragraphedeliste"/>
+        <w:numPr>
+          <w:ilvl w:val="1"/>
+          <w:numId w:val="3"/>
+        </w:numPr>
+        <w:jc w:val="both"/>
+      </w:pPr>
+      <w:r>
+        <w:t>Mot de passe expiré, compte verrouillé, compte expiré et compte actif pour permettre aux administrateurs et modérateurs de bloquer un compte utilisateur si besoin</w:t>
+      </w:r>
+    </w:p>
+    <w:p>
+      <w:pPr>
+        <w:pStyle w:val="Paragraphedeliste"/>
+        <w:numPr>
+          <w:ilvl w:val="1"/>
+          <w:numId w:val="3"/>
+        </w:numPr>
+        <w:jc w:val="both"/>
+      </w:pPr>
+      <w:r>
+        <w:t xml:space="preserve">Ajouter une annonce </w:t>
+      </w:r>
+    </w:p>
+    <w:p>
+      <w:pPr>
+        <w:pStyle w:val="Titre4"/>
+      </w:pPr>
+      <w:r>
+        <w:lastRenderedPageBreak/>
+        <w:t>Show</w:t>
+      </w:r>
+    </w:p>
+    <w:p/>
+    <w:p>
+      <w:pPr>
+        <w:pStyle w:val="Paragraphedeliste"/>
+        <w:numPr>
+          <w:ilvl w:val="0"/>
+          <w:numId w:val="3"/>
+        </w:numPr>
+        <w:jc w:val="both"/>
+      </w:pPr>
+      <w:r>
+        <w:t>Les différents champs ont été traduits en français et la visualisation du mot de passe de l’utilisateur a été supprimée</w:t>
+      </w:r>
+      <w:r>
+        <w:t>.</w:t>
+      </w:r>
+    </w:p>
+    <w:p>
+      <w:pPr>
+        <w:pStyle w:val="Titre3"/>
+      </w:pPr>
+      <w:r>
+        <w:t>La gestion des annonces</w:t>
+      </w:r>
+    </w:p>
+    <w:p/>
+    <w:p>
+      <w:pPr>
+        <w:pStyle w:val="Titre4"/>
+      </w:pPr>
+      <w:r>
+        <w:t>Index</w:t>
+      </w:r>
+    </w:p>
+    <w:p/>
+    <w:p>
+      <w:pPr>
+        <w:pStyle w:val="Paragraphedeliste"/>
+        <w:numPr>
+          <w:ilvl w:val="0"/>
+          <w:numId w:val="3"/>
+        </w:numPr>
+        <w:jc w:val="both"/>
+      </w:pPr>
+      <w:r>
+        <w:t xml:space="preserve">Le design du tableau présentant la liste des </w:t>
+      </w:r>
+      <w:r>
+        <w:t>annonces</w:t>
+      </w:r>
+      <w:r>
+        <w:t xml:space="preserve"> a été amélioré.</w:t>
+      </w:r>
+    </w:p>
+    <w:p>
+      <w:pPr>
+        <w:pStyle w:val="Titre4"/>
+      </w:pPr>
+      <w:r>
+        <w:t>Add</w:t>
+      </w:r>
+    </w:p>
+    <w:p/>
+    <w:p>
+      <w:pPr>
+        <w:pStyle w:val="Paragraphedeliste"/>
+        <w:numPr>
+          <w:ilvl w:val="0"/>
+          <w:numId w:val="3"/>
+        </w:numPr>
+        <w:jc w:val="both"/>
+      </w:pPr>
+      <w:r>
+        <w:t>Le formulaire d’ajout d’une annonce comporte désormais un champ de type « text area » pour saisir la description détaillée de l’annonce</w:t>
+      </w:r>
+      <w:r>
+        <w:t>.</w:t>
+      </w:r>
+    </w:p>
+    <w:p>
+      <w:pPr>
+        <w:pStyle w:val="Titre4"/>
+      </w:pPr>
+      <w:r>
+        <w:t>Edit</w:t>
+      </w:r>
+    </w:p>
+    <w:p>
+      <w:pPr>
+        <w:jc w:val="both"/>
+      </w:pPr>
+    </w:p>
+    <w:p>
+      <w:pPr>
+        <w:pStyle w:val="Paragraphedeliste"/>
+        <w:numPr>
+          <w:ilvl w:val="0"/>
+          <w:numId w:val="3"/>
+        </w:numPr>
+        <w:jc w:val="both"/>
+      </w:pPr>
+      <w:r>
+        <w:t>Comme dans l</w:t>
+      </w:r>
+      <w:r>
+        <w:t>e formulaire d’ajout d’une annonce</w:t>
+      </w:r>
+      <w:r>
+        <w:t>, il y a</w:t>
+      </w:r>
+      <w:r>
+        <w:t xml:space="preserve"> désormais un champ de type « text area » pour </w:t>
+      </w:r>
+      <w:r>
+        <w:t>modifier</w:t>
+      </w:r>
+      <w:r>
+        <w:t xml:space="preserve"> la description détaillée de l’annonce</w:t>
+      </w:r>
+      <w:r>
+        <w:t>.</w:t>
+      </w:r>
+    </w:p>
+    <w:p/>
+    <w:p/>
+    <w:p>
+      <w:pPr>
+        <w:pStyle w:val="Titre3"/>
+      </w:pPr>
+      <w:r>
+        <w:t>La gestion des illustrations</w:t>
+      </w:r>
+    </w:p>
+    <w:p/>
+    <w:p>
+      <w:pPr>
+        <w:ind w:firstLine="708"/>
+      </w:pPr>
+      <w:r>
+        <w:t>Il est possible d’ajouter une illustration à une annonce déjà créée en l’éditant</w:t>
+      </w:r>
+      <w:r>
+        <w:t xml:space="preserve"> (cliquer sur « Modifier l’annonce » puis « ajouter une illustration »</w:t>
+      </w:r>
+      <w:r>
+        <w:t>.</w:t>
+      </w:r>
+      <w:r>
+        <w:t xml:space="preserve"> Les illustrations ajoutées seront visibles dans la liste des annonces</w:t>
+      </w:r>
+      <w:r>
+        <w:t xml:space="preserve"> et les détails de l’annonce</w:t>
+      </w:r>
+      <w:r>
+        <w:t xml:space="preserve"> que l’on sélectionne.</w:t>
+      </w:r>
+      <w:bookmarkStart w:id="0" w:name="_GoBack"/>
+      <w:bookmarkEnd w:id="0"/>
+    </w:p>
+    <w:p>
+      <w:r>
+        <w:t xml:space="preserve">Pour implémenter l’upload d’images, nous avons utilisé le service FileUploaderService que nous avons trouvé ici : </w:t>
+      </w:r>
+      <w:hyperlink r:id="rId7" w:history="1">
+        <w:r>
+          <w:rPr>
+            <w:rStyle w:val="Lienhypertexte"/>
+          </w:rPr>
+          <w:t>https://github.com/coderberry/FileUploader</w:t>
+        </w:r>
+      </w:hyperlink>
+      <w:r>
+        <w:t xml:space="preserve"> </w:t>
+      </w:r>
+    </w:p>
+    <w:p>
+      <w:r>
+        <w:t>Malheureusement, par manque de temps, nous n’avons pas pu optimiser la gestion des illustrations en l’intégrant directement lors de la création de l’annonce</w:t>
+      </w:r>
+      <w:r>
+        <w:t>.</w:t>
       </w:r>
     </w:p>
     <w:p/>
@@ -73,23 +470,11 @@
     <w:p/>
     <w:p/>
     <w:p/>
-    <w:p/>
-    <w:p/>
-    <w:p/>
-    <w:p/>
-    <w:p/>
-    <w:p/>
-    <w:p/>
-    <w:p/>
-    <w:p/>
-    <w:p/>
-    <w:p/>
     <w:p>
       <w:pPr>
         <w:pStyle w:val="Titre1"/>
       </w:pPr>
       <w:r>
-        <w:lastRenderedPageBreak/>
         <w:t>API REST</w:t>
       </w:r>
     </w:p>
@@ -152,10 +537,7 @@
         <w:pStyle w:val="Titre3"/>
       </w:pPr>
       <w:r>
-        <w:t>S</w:t>
-      </w:r>
-      <w:r>
-        <w:t>ALEAD</w:t>
+        <w:t>SALEAD</w:t>
       </w:r>
     </w:p>
     <w:p>
@@ -230,12 +612,6 @@
         <w:gridCol w:w="2835"/>
       </w:tblGrid>
       <w:tr>
-        <w:tblPrEx>
-          <w:tblCellMar>
-            <w:top w:w="0" w:type="dxa"/>
-            <w:bottom w:w="0" w:type="dxa"/>
-          </w:tblCellMar>
-        </w:tblPrEx>
         <w:trPr>
           <w:jc w:val="center"/>
         </w:trPr>
@@ -343,12 +719,6 @@
         </w:tc>
       </w:tr>
       <w:tr>
-        <w:tblPrEx>
-          <w:tblCellMar>
-            <w:top w:w="0" w:type="dxa"/>
-            <w:bottom w:w="0" w:type="dxa"/>
-          </w:tblCellMar>
-        </w:tblPrEx>
         <w:trPr>
           <w:jc w:val="center"/>
         </w:trPr>
@@ -489,12 +859,6 @@
         </w:tc>
       </w:tr>
       <w:tr>
-        <w:tblPrEx>
-          <w:tblCellMar>
-            <w:top w:w="0" w:type="dxa"/>
-            <w:bottom w:w="0" w:type="dxa"/>
-          </w:tblCellMar>
-        </w:tblPrEx>
         <w:trPr>
           <w:trHeight w:val="1801"/>
           <w:jc w:val="center"/>
@@ -538,13 +902,7 @@
               <w:rPr>
                 <w:lang w:val="en-GB"/>
               </w:rPr>
-              <w:t>http://server/</w:t>
-            </w:r>
-            <w:r>
-              <w:rPr>
-                <w:lang w:val="en-GB"/>
-              </w:rPr>
-              <w:t>users</w:t>
+              <w:t>http://server/users</w:t>
             </w:r>
           </w:p>
         </w:tc>
@@ -631,14 +989,7 @@
                 <w:sz w:val="24"/>
                 <w:szCs w:val="24"/>
               </w:rPr>
-              <w:t xml:space="preserve">400 = </w:t>
-            </w:r>
-            <w:r>
-              <w:rPr>
-                <w:sz w:val="24"/>
-                <w:szCs w:val="24"/>
-              </w:rPr>
-              <w:t>requête mal f</w:t>
+              <w:t>400 = requête mal f</w:t>
             </w:r>
             <w:r>
               <w:rPr>
@@ -675,32 +1026,12 @@
                 <w:sz w:val="24"/>
                 <w:szCs w:val="24"/>
               </w:rPr>
-              <w:t xml:space="preserve">404 = </w:t>
-            </w:r>
-            <w:r>
-              <w:rPr>
-                <w:sz w:val="24"/>
-                <w:szCs w:val="24"/>
-              </w:rPr>
-              <w:t>rôle</w:t>
-            </w:r>
-            <w:r>
-              <w:rPr>
-                <w:sz w:val="24"/>
-                <w:szCs w:val="24"/>
-              </w:rPr>
-              <w:t xml:space="preserve"> non trouvé</w:t>
+              <w:t>404 = rôle non trouvé</w:t>
             </w:r>
           </w:p>
         </w:tc>
       </w:tr>
       <w:tr>
-        <w:tblPrEx>
-          <w:tblCellMar>
-            <w:top w:w="0" w:type="dxa"/>
-            <w:bottom w:w="0" w:type="dxa"/>
-          </w:tblCellMar>
-        </w:tblPrEx>
         <w:trPr>
           <w:jc w:val="center"/>
         </w:trPr>
@@ -842,14 +1173,7 @@
                 <w:sz w:val="24"/>
                 <w:szCs w:val="24"/>
               </w:rPr>
-              <w:t xml:space="preserve">400 = requête mal faite (il manque des </w:t>
-            </w:r>
-            <w:r>
-              <w:rPr>
-                <w:sz w:val="24"/>
-                <w:szCs w:val="24"/>
-              </w:rPr>
-              <w:t>paramètres)</w:t>
+              <w:t>400 = requête mal faite (il manque des paramètres)</w:t>
             </w:r>
           </w:p>
           <w:p>
@@ -945,12 +1269,6 @@
         </w:tc>
       </w:tr>
       <w:tr>
-        <w:tblPrEx>
-          <w:tblCellMar>
-            <w:top w:w="0" w:type="dxa"/>
-            <w:bottom w:w="0" w:type="dxa"/>
-          </w:tblCellMar>
-        </w:tblPrEx>
         <w:trPr>
           <w:jc w:val="center"/>
         </w:trPr>
@@ -1095,14 +1413,7 @@
                 <w:sz w:val="24"/>
                 <w:szCs w:val="24"/>
               </w:rPr>
-              <w:t xml:space="preserve">404 = </w:t>
-            </w:r>
-            <w:r>
-              <w:rPr>
-                <w:sz w:val="24"/>
-                <w:szCs w:val="24"/>
-              </w:rPr>
-              <w:t>ressource demandée non trouvable</w:t>
+              <w:t>404 = ressource demandée non trouvable</w:t>
             </w:r>
           </w:p>
           <w:p>
@@ -1124,12 +1435,6 @@
         </w:tc>
       </w:tr>
       <w:tr>
-        <w:tblPrEx>
-          <w:tblCellMar>
-            <w:top w:w="0" w:type="dxa"/>
-            <w:bottom w:w="0" w:type="dxa"/>
-          </w:tblCellMar>
-        </w:tblPrEx>
         <w:trPr>
           <w:jc w:val="center"/>
         </w:trPr>
@@ -1289,14 +1594,7 @@
                 <w:sz w:val="24"/>
                 <w:szCs w:val="24"/>
               </w:rPr>
-              <w:t xml:space="preserve">405 = méthode non </w:t>
-            </w:r>
-            <w:r>
-              <w:rPr>
-                <w:sz w:val="24"/>
-                <w:szCs w:val="24"/>
-              </w:rPr>
-              <w:t>accepté</w:t>
+              <w:t>405 = méthode non accepté</w:t>
             </w:r>
             <w:r>
               <w:rPr>
@@ -1343,12 +1641,6 @@
         <w:gridCol w:w="2835"/>
       </w:tblGrid>
       <w:tr>
-        <w:tblPrEx>
-          <w:tblCellMar>
-            <w:top w:w="0" w:type="dxa"/>
-            <w:bottom w:w="0" w:type="dxa"/>
-          </w:tblCellMar>
-        </w:tblPrEx>
         <w:trPr>
           <w:jc w:val="center"/>
         </w:trPr>
@@ -1456,12 +1748,6 @@
         </w:tc>
       </w:tr>
       <w:tr>
-        <w:tblPrEx>
-          <w:tblCellMar>
-            <w:top w:w="0" w:type="dxa"/>
-            <w:bottom w:w="0" w:type="dxa"/>
-          </w:tblCellMar>
-        </w:tblPrEx>
         <w:trPr>
           <w:jc w:val="center"/>
         </w:trPr>
@@ -1543,28 +1829,7 @@
                 <w:sz w:val="24"/>
                 <w:szCs w:val="24"/>
               </w:rPr>
-              <w:t>Renvoie la liste de tou</w:t>
-            </w:r>
-            <w:r>
-              <w:rPr>
-                <w:sz w:val="24"/>
-                <w:szCs w:val="24"/>
-              </w:rPr>
-              <w:t>tes</w:t>
-            </w:r>
-            <w:r>
-              <w:rPr>
-                <w:sz w:val="24"/>
-                <w:szCs w:val="24"/>
-              </w:rPr>
-              <w:t xml:space="preserve"> les </w:t>
-            </w:r>
-            <w:r>
-              <w:rPr>
-                <w:sz w:val="24"/>
-                <w:szCs w:val="24"/>
-              </w:rPr>
-              <w:t>annonces</w:t>
+              <w:t>Renvoie la liste de toutes les annonces</w:t>
             </w:r>
           </w:p>
         </w:tc>
@@ -1614,25 +1879,12 @@
                 <w:sz w:val="24"/>
                 <w:szCs w:val="24"/>
               </w:rPr>
-              <w:t xml:space="preserve">404 = ressource </w:t>
-            </w:r>
-            <w:r>
-              <w:rPr>
-                <w:sz w:val="24"/>
-                <w:szCs w:val="24"/>
-              </w:rPr>
-              <w:t>demandée non trouvable</w:t>
+              <w:t>404 = ressource demandée non trouvable</w:t>
             </w:r>
           </w:p>
         </w:tc>
       </w:tr>
       <w:tr>
-        <w:tblPrEx>
-          <w:tblCellMar>
-            <w:top w:w="0" w:type="dxa"/>
-            <w:bottom w:w="0" w:type="dxa"/>
-          </w:tblCellMar>
-        </w:tblPrEx>
         <w:trPr>
           <w:jc w:val="center"/>
         </w:trPr>
@@ -1807,12 +2059,6 @@
         </w:tc>
       </w:tr>
       <w:tr>
-        <w:tblPrEx>
-          <w:tblCellMar>
-            <w:top w:w="0" w:type="dxa"/>
-            <w:bottom w:w="0" w:type="dxa"/>
-          </w:tblCellMar>
-        </w:tblPrEx>
         <w:trPr>
           <w:jc w:val="center"/>
         </w:trPr>
@@ -1954,14 +2200,7 @@
                 <w:sz w:val="24"/>
                 <w:szCs w:val="24"/>
               </w:rPr>
-              <w:t>400 = requête mal faite (il manque des paramèt</w:t>
-            </w:r>
-            <w:r>
-              <w:rPr>
-                <w:sz w:val="24"/>
-                <w:szCs w:val="24"/>
-              </w:rPr>
-              <w:t>res)</w:t>
+              <w:t>400 = requête mal faite (il manque des paramètres)</w:t>
             </w:r>
           </w:p>
           <w:p>
@@ -2015,12 +2254,6 @@
         </w:tc>
       </w:tr>
       <w:tr>
-        <w:tblPrEx>
-          <w:tblCellMar>
-            <w:top w:w="0" w:type="dxa"/>
-            <w:bottom w:w="0" w:type="dxa"/>
-          </w:tblCellMar>
-        </w:tblPrEx>
         <w:trPr>
           <w:jc w:val="center"/>
         </w:trPr>
@@ -2179,14 +2412,7 @@
                 <w:szCs w:val="24"/>
               </w:rPr>
               <w:lastRenderedPageBreak/>
-              <w:t xml:space="preserve">404 = </w:t>
-            </w:r>
-            <w:r>
-              <w:rPr>
-                <w:sz w:val="24"/>
-                <w:szCs w:val="24"/>
-              </w:rPr>
-              <w:t>ressource demandée non trouvable</w:t>
+              <w:t>404 = ressource demandée non trouvable</w:t>
             </w:r>
           </w:p>
           <w:p>
@@ -2222,12 +2448,6 @@
         </w:tc>
       </w:tr>
       <w:tr>
-        <w:tblPrEx>
-          <w:tblCellMar>
-            <w:top w:w="0" w:type="dxa"/>
-            <w:bottom w:w="0" w:type="dxa"/>
-          </w:tblCellMar>
-        </w:tblPrEx>
         <w:trPr>
           <w:jc w:val="center"/>
         </w:trPr>
@@ -2394,14 +2614,7 @@
                 <w:sz w:val="24"/>
                 <w:szCs w:val="24"/>
               </w:rPr>
-              <w:t xml:space="preserve">405 = méthode non </w:t>
-            </w:r>
-            <w:r>
-              <w:rPr>
-                <w:sz w:val="24"/>
-                <w:szCs w:val="24"/>
-              </w:rPr>
-              <w:t>accepté</w:t>
+              <w:t>405 = méthode non accepté</w:t>
             </w:r>
             <w:r>
               <w:rPr>
@@ -2410,8 +2623,6 @@
               </w:rPr>
               <w:t>e</w:t>
             </w:r>
-            <w:bookmarkStart w:id="0" w:name="_GoBack"/>
-            <w:bookmarkEnd w:id="0"/>
             <w:r>
               <w:rPr>
                 <w:sz w:val="24"/>
@@ -2446,7 +2657,7 @@
     <w:p/>
     <w:p/>
     <w:sectPr>
-      <w:footerReference w:type="default" r:id="rId7"/>
+      <w:footerReference w:type="default" r:id="rId8"/>
       <w:pgSz w:w="11906" w:h="16838"/>
       <w:pgMar w:top="1417" w:right="1417" w:bottom="1417" w:left="1417" w:header="720" w:footer="720" w:gutter="0"/>
       <w:cols w:space="720"/>
@@ -2525,6 +2736,118 @@
 <file path=word/numbering.xml><?xml version="1.0" encoding="utf-8"?>
 <w:numbering xmlns:wpc="http://schemas.microsoft.com/office/word/2010/wordprocessingCanvas" xmlns:cx="http://schemas.microsoft.com/office/drawing/2014/chartex" xmlns:cx1="http://schemas.microsoft.com/office/drawing/2015/9/8/chartex" xmlns:cx2="http://schemas.microsoft.com/office/drawing/2015/10/21/chartex" xmlns:cx3="http://schemas.microsoft.com/office/drawing/2016/5/9/chartex" xmlns:cx4="http://schemas.microsoft.com/office/drawing/2016/5/10/chartex" xmlns:cx5="http://schemas.microsoft.com/office/drawing/2016/5/11/chartex" xmlns:cx6="http://schemas.microsoft.com/office/drawing/2016/5/12/chartex" xmlns:cx7="http://schemas.microsoft.com/office/drawing/2016/5/13/chartex" xmlns:cx8="http://schemas.microsoft.com/office/drawing/2016/5/14/chartex" xmlns:mc="http://schemas.openxmlformats.org/markup-compatibility/2006" xmlns:aink="http://schemas.microsoft.com/office/drawing/2016/ink" xmlns:am3d="http://schemas.microsoft.com/office/drawing/2017/model3d" xmlns:o="urn:schemas-microsoft-com:office:office" xmlns:r="http://schemas.openxmlformats.org/officeDocument/2006/relationships" xmlns:m="http://schemas.openxmlformats.org/officeDocument/2006/math" xmlns:v="urn:schemas-microsoft-com:vml" xmlns:wp14="http://schemas.microsoft.com/office/word/2010/wordprocessingDrawing" xmlns:wp="http://schemas.openxmlformats.org/drawingml/2006/wordprocessingDrawing" xmlns:w10="urn:schemas-microsoft-com:office:word" xmlns:w="http://schemas.openxmlformats.org/wordprocessingml/2006/main" xmlns:w14="http://schemas.microsoft.com/office/word/2010/wordml" xmlns:w15="http://schemas.microsoft.com/office/word/2012/wordml" xmlns:w16cid="http://schemas.microsoft.com/office/word/2016/wordml/cid" xmlns:w16se="http://schemas.microsoft.com/office/word/2015/wordml/symex" xmlns:wpg="http://schemas.microsoft.com/office/word/2010/wordprocessingGroup" xmlns:wpi="http://schemas.microsoft.com/office/word/2010/wordprocessingInk" xmlns:wne="http://schemas.microsoft.com/office/word/2006/wordml" xmlns:wps="http://schemas.microsoft.com/office/word/2010/wordprocessingShape" mc:Ignorable="w14 w15 w16se w16cid wp14">
   <w:abstractNum w:abstractNumId="0" w15:restartNumberingAfterBreak="0">
+    <w:nsid w:val="055F2D52"/>
+    <w:multiLevelType w:val="hybridMultilevel"/>
+    <w:tmpl w:val="57F029FC"/>
+    <w:lvl w:ilvl="0" w:tplc="11205E8A">
+      <w:numFmt w:val="bullet"/>
+      <w:lvlText w:val="-"/>
+      <w:lvlJc w:val="left"/>
+      <w:pPr>
+        <w:ind w:left="720" w:hanging="360"/>
+      </w:pPr>
+      <w:rPr>
+        <w:rFonts w:ascii="Calibri" w:eastAsia="Calibri" w:hAnsi="Calibri" w:cs="Calibri" w:hint="default"/>
+      </w:rPr>
+    </w:lvl>
+    <w:lvl w:ilvl="1" w:tplc="040C0003">
+      <w:start w:val="1"/>
+      <w:numFmt w:val="bullet"/>
+      <w:lvlText w:val="o"/>
+      <w:lvlJc w:val="left"/>
+      <w:pPr>
+        <w:ind w:left="1440" w:hanging="360"/>
+      </w:pPr>
+      <w:rPr>
+        <w:rFonts w:ascii="Courier New" w:hAnsi="Courier New" w:cs="Courier New" w:hint="default"/>
+      </w:rPr>
+    </w:lvl>
+    <w:lvl w:ilvl="2" w:tplc="040C0005" w:tentative="1">
+      <w:start w:val="1"/>
+      <w:numFmt w:val="bullet"/>
+      <w:lvlText w:val=""/>
+      <w:lvlJc w:val="left"/>
+      <w:pPr>
+        <w:ind w:left="2160" w:hanging="360"/>
+      </w:pPr>
+      <w:rPr>
+        <w:rFonts w:ascii="Wingdings" w:hAnsi="Wingdings" w:hint="default"/>
+      </w:rPr>
+    </w:lvl>
+    <w:lvl w:ilvl="3" w:tplc="040C0001" w:tentative="1">
+      <w:start w:val="1"/>
+      <w:numFmt w:val="bullet"/>
+      <w:lvlText w:val=""/>
+      <w:lvlJc w:val="left"/>
+      <w:pPr>
+        <w:ind w:left="2880" w:hanging="360"/>
+      </w:pPr>
+      <w:rPr>
+        <w:rFonts w:ascii="Symbol" w:hAnsi="Symbol" w:hint="default"/>
+      </w:rPr>
+    </w:lvl>
+    <w:lvl w:ilvl="4" w:tplc="040C0003" w:tentative="1">
+      <w:start w:val="1"/>
+      <w:numFmt w:val="bullet"/>
+      <w:lvlText w:val="o"/>
+      <w:lvlJc w:val="left"/>
+      <w:pPr>
+        <w:ind w:left="3600" w:hanging="360"/>
+      </w:pPr>
+      <w:rPr>
+        <w:rFonts w:ascii="Courier New" w:hAnsi="Courier New" w:cs="Courier New" w:hint="default"/>
+      </w:rPr>
+    </w:lvl>
+    <w:lvl w:ilvl="5" w:tplc="040C0005" w:tentative="1">
+      <w:start w:val="1"/>
+      <w:numFmt w:val="bullet"/>
+      <w:lvlText w:val=""/>
+      <w:lvlJc w:val="left"/>
+      <w:pPr>
+        <w:ind w:left="4320" w:hanging="360"/>
+      </w:pPr>
+      <w:rPr>
+        <w:rFonts w:ascii="Wingdings" w:hAnsi="Wingdings" w:hint="default"/>
+      </w:rPr>
+    </w:lvl>
+    <w:lvl w:ilvl="6" w:tplc="040C0001" w:tentative="1">
+      <w:start w:val="1"/>
+      <w:numFmt w:val="bullet"/>
+      <w:lvlText w:val=""/>
+      <w:lvlJc w:val="left"/>
+      <w:pPr>
+        <w:ind w:left="5040" w:hanging="360"/>
+      </w:pPr>
+      <w:rPr>
+        <w:rFonts w:ascii="Symbol" w:hAnsi="Symbol" w:hint="default"/>
+      </w:rPr>
+    </w:lvl>
+    <w:lvl w:ilvl="7" w:tplc="040C0003" w:tentative="1">
+      <w:start w:val="1"/>
+      <w:numFmt w:val="bullet"/>
+      <w:lvlText w:val="o"/>
+      <w:lvlJc w:val="left"/>
+      <w:pPr>
+        <w:ind w:left="5760" w:hanging="360"/>
+      </w:pPr>
+      <w:rPr>
+        <w:rFonts w:ascii="Courier New" w:hAnsi="Courier New" w:cs="Courier New" w:hint="default"/>
+      </w:rPr>
+    </w:lvl>
+    <w:lvl w:ilvl="8" w:tplc="040C0005" w:tentative="1">
+      <w:start w:val="1"/>
+      <w:numFmt w:val="bullet"/>
+      <w:lvlText w:val=""/>
+      <w:lvlJc w:val="left"/>
+      <w:pPr>
+        <w:ind w:left="6480" w:hanging="360"/>
+      </w:pPr>
+      <w:rPr>
+        <w:rFonts w:ascii="Wingdings" w:hAnsi="Wingdings" w:hint="default"/>
+      </w:rPr>
+    </w:lvl>
+  </w:abstractNum>
+  <w:abstractNum w:abstractNumId="1" w15:restartNumberingAfterBreak="0">
     <w:nsid w:val="1A294B88"/>
     <w:multiLevelType w:val="multilevel"/>
     <w:tmpl w:val="040C0027"/>
@@ -2619,7 +2942,7 @@
       </w:pPr>
     </w:lvl>
   </w:abstractNum>
-  <w:abstractNum w:abstractNumId="1" w15:restartNumberingAfterBreak="0">
+  <w:abstractNum w:abstractNumId="2" w15:restartNumberingAfterBreak="0">
     <w:nsid w:val="33D060B1"/>
     <w:multiLevelType w:val="multilevel"/>
     <w:tmpl w:val="5896DBF8"/>
@@ -2724,9 +3047,12 @@
     </w:lvl>
   </w:abstractNum>
   <w:num w:numId="1">
+    <w:abstractNumId w:val="2"/>
+  </w:num>
+  <w:num w:numId="2">
     <w:abstractNumId w:val="1"/>
   </w:num>
-  <w:num w:numId="2">
+  <w:num w:numId="3">
     <w:abstractNumId w:val="0"/>
   </w:num>
 </w:numbering>
@@ -3132,7 +3458,7 @@
   <w:style w:type="paragraph" w:default="1" w:styleId="Normal">
     <w:name w:val="Normal"/>
     <w:qFormat/>
-    <w:rsid w:val="0071516B"/>
+    <w:rsid w:val="001607C6"/>
     <w:pPr>
       <w:suppressAutoHyphens/>
     </w:pPr>
@@ -3215,7 +3541,6 @@
     <w:next w:val="Normal"/>
     <w:link w:val="Titre4Car"/>
     <w:uiPriority w:val="9"/>
-    <w:semiHidden/>
     <w:unhideWhenUsed/>
     <w:qFormat/>
     <w:rsid w:val="001D2469"/>
@@ -3501,7 +3826,6 @@
     <w:basedOn w:val="Policepardfaut"/>
     <w:link w:val="Titre4"/>
     <w:uiPriority w:val="9"/>
-    <w:semiHidden/>
     <w:rsid w:val="001D2469"/>
     <w:rPr>
       <w:rFonts w:asciiTheme="majorHAnsi" w:eastAsiaTheme="majorEastAsia" w:hAnsiTheme="majorHAnsi" w:cstheme="majorBidi"/>

</xml_diff>